<commit_message>
Started working on the main screen to suggest disciplines. Lots of refactorings.
</commit_message>
<xml_diff>
--- a/architecture_notebook_tpl.docx
+++ b/architecture_notebook_tpl.docx
@@ -9,6 +9,8 @@
       <w:r>
         <w:t>ACAD Oracle</w:t>
       </w:r>
+      <w:bookmarkStart w:id="0" w:name="_GoBack"/>
+      <w:bookmarkEnd w:id="0"/>
     </w:p>
     <w:p>
       <w:pPr>
@@ -126,8 +128,8 @@
       <w:pPr>
         <w:pStyle w:val="Heading1"/>
       </w:pPr>
-      <w:bookmarkStart w:id="0" w:name="_Toc436203377"/>
-      <w:bookmarkStart w:id="1" w:name="_Toc452813577"/>
+      <w:bookmarkStart w:id="1" w:name="_Toc436203377"/>
+      <w:bookmarkStart w:id="2" w:name="_Toc452813577"/>
       <w:r>
         <w:t>Purpose</w:t>
       </w:r>
@@ -142,8 +144,8 @@
         <w:pStyle w:val="InfoBlue"/>
       </w:pPr>
     </w:p>
-    <w:bookmarkEnd w:id="0"/>
     <w:bookmarkEnd w:id="1"/>
+    <w:bookmarkEnd w:id="2"/>
     <w:p>
       <w:pPr>
         <w:pStyle w:val="Heading1"/>
@@ -271,7 +273,25 @@
           <w:iCs w:val="0"/>
           <w:color w:val="auto"/>
         </w:rPr>
-        <w:t>The development team shall understand the concept of MVC, or shall have experience working in a multi-layered architecture</w:t>
+        <w:t>The development team shall understand the concept of MVC, or shall have experience working in a multi-</w:t>
+      </w:r>
+      <w:proofErr w:type="gramStart"/>
+      <w:r>
+        <w:rPr>
+          <w:rFonts w:ascii="Times New Roman" w:hAnsi="Times New Roman"/>
+          <w:iCs w:val="0"/>
+          <w:color w:val="auto"/>
+        </w:rPr>
+        <w:t>layered</w:t>
+      </w:r>
+      <w:proofErr w:type="gramEnd"/>
+      <w:r>
+        <w:rPr>
+          <w:rFonts w:ascii="Times New Roman" w:hAnsi="Times New Roman"/>
+          <w:iCs w:val="0"/>
+          <w:color w:val="auto"/>
+        </w:rPr>
+        <w:t xml:space="preserve"> architecture</w:t>
       </w:r>
       <w:r>
         <w:t>.</w:t>
@@ -384,7 +404,25 @@
           <w:iCs w:val="0"/>
           <w:color w:val="auto"/>
         </w:rPr>
-        <w:t>A SQL Server Express database shall be installed in the database server.</w:t>
+        <w:t xml:space="preserve">A SQL Server Express database </w:t>
+      </w:r>
+      <w:proofErr w:type="gramStart"/>
+      <w:r>
+        <w:rPr>
+          <w:rFonts w:ascii="Times New Roman" w:hAnsi="Times New Roman"/>
+          <w:iCs w:val="0"/>
+          <w:color w:val="auto"/>
+        </w:rPr>
+        <w:t>shall be installed</w:t>
+      </w:r>
+      <w:proofErr w:type="gramEnd"/>
+      <w:r>
+        <w:rPr>
+          <w:rFonts w:ascii="Times New Roman" w:hAnsi="Times New Roman"/>
+          <w:iCs w:val="0"/>
+          <w:color w:val="auto"/>
+        </w:rPr>
+        <w:t xml:space="preserve"> in the database server.</w:t>
       </w:r>
     </w:p>
     <w:p>
@@ -406,7 +444,25 @@
           <w:iCs w:val="0"/>
           <w:color w:val="auto"/>
         </w:rPr>
-        <w:t>The system shall be connected to the network in order to be used by the client. If either the database server and/or application server cannot have network, the system will not be usable.</w:t>
+        <w:t xml:space="preserve">The system </w:t>
+      </w:r>
+      <w:proofErr w:type="gramStart"/>
+      <w:r>
+        <w:rPr>
+          <w:rFonts w:ascii="Times New Roman" w:hAnsi="Times New Roman"/>
+          <w:iCs w:val="0"/>
+          <w:color w:val="auto"/>
+        </w:rPr>
+        <w:t>shall be connected</w:t>
+      </w:r>
+      <w:proofErr w:type="gramEnd"/>
+      <w:r>
+        <w:rPr>
+          <w:rFonts w:ascii="Times New Roman" w:hAnsi="Times New Roman"/>
+          <w:iCs w:val="0"/>
+          <w:color w:val="auto"/>
+        </w:rPr>
+        <w:t xml:space="preserve"> to the network in order to be used by the client. If either the database server and/or application server cannot have network, the system will not be usable.</w:t>
       </w:r>
     </w:p>
     <w:p>
@@ -464,7 +520,13 @@
         </w:numPr>
       </w:pPr>
       <w:r>
-        <w:t>Define coursed disciplines</w:t>
+        <w:t xml:space="preserve">Generate </w:t>
+      </w:r>
+      <w:r>
+        <w:t>suggested disciplines</w:t>
+      </w:r>
+      <w:r>
+        <w:t xml:space="preserve"> based on restrictions</w:t>
       </w:r>
       <w:r>
         <w:t>.</w:t>
@@ -478,7 +540,7 @@
         </w:numPr>
       </w:pPr>
       <w:r>
-        <w:t>Manage restrictions.</w:t>
+        <w:t>Log in the system.</w:t>
       </w:r>
     </w:p>
     <w:p>
@@ -489,7 +551,7 @@
         </w:numPr>
       </w:pPr>
       <w:r>
-        <w:t>Search suggested disciplines.</w:t>
+        <w:t>Manage course.</w:t>
       </w:r>
     </w:p>
     <w:p>
@@ -500,7 +562,7 @@
         </w:numPr>
       </w:pPr>
       <w:r>
-        <w:t>Search pending disciplines.</w:t>
+        <w:t>Manage disciplines.</w:t>
       </w:r>
     </w:p>
     <w:p>
@@ -511,39 +573,6 @@
         </w:numPr>
       </w:pPr>
       <w:r>
-        <w:t>Log in the system.</w:t>
-      </w:r>
-    </w:p>
-    <w:p>
-      <w:pPr>
-        <w:numPr>
-          <w:ilvl w:val="0"/>
-          <w:numId w:val="33"/>
-        </w:numPr>
-      </w:pPr>
-      <w:r>
-        <w:t>Manage course.</w:t>
-      </w:r>
-    </w:p>
-    <w:p>
-      <w:pPr>
-        <w:numPr>
-          <w:ilvl w:val="0"/>
-          <w:numId w:val="33"/>
-        </w:numPr>
-      </w:pPr>
-      <w:r>
-        <w:t>Manage disciplines.</w:t>
-      </w:r>
-    </w:p>
-    <w:p>
-      <w:pPr>
-        <w:numPr>
-          <w:ilvl w:val="0"/>
-          <w:numId w:val="33"/>
-        </w:numPr>
-      </w:pPr>
-      <w:r>
         <w:t>Manage classes.</w:t>
       </w:r>
     </w:p>
@@ -582,7 +611,11 @@
         </w:numPr>
       </w:pPr>
       <w:r>
-        <w:t>The system shall contain three core layers: UI, Business Layer and Data Layer. The advantage of this is that logic can be implemented once in the business layer and be available to the components throughout the UI layer. In addition, the database layer is isolated from the UI.</w:t>
+        <w:t xml:space="preserve">The system shall contain three core layers: UI, Business Layer and Data Layer. The advantage of this is that logic can be implemented once in the business layer and be available to the components throughout the </w:t>
+      </w:r>
+      <w:r>
+        <w:lastRenderedPageBreak/>
+        <w:t>UI layer. In addition, the database layer is isolated from the UI.</w:t>
       </w:r>
     </w:p>
     <w:p>
@@ -593,7 +626,23 @@
         </w:numPr>
       </w:pPr>
       <w:r>
-        <w:t>Web application shall be implemented using the Microsoft MVC framework 4.0 with C# language. The framework is robust and reliable, and also have an easy to implement authentication functionality and session management.</w:t>
+        <w:t xml:space="preserve">Web application </w:t>
+      </w:r>
+      <w:proofErr w:type="gramStart"/>
+      <w:r>
+        <w:t>shall be implemented</w:t>
+      </w:r>
+      <w:proofErr w:type="gramEnd"/>
+      <w:r>
+        <w:t xml:space="preserve"> using the Microsoft MVC framework 4.0 with C# language. The framework is robust and reliable, </w:t>
+      </w:r>
+      <w:proofErr w:type="gramStart"/>
+      <w:r>
+        <w:t>and also</w:t>
+      </w:r>
+      <w:proofErr w:type="gramEnd"/>
+      <w:r>
+        <w:t xml:space="preserve"> have an easy to implement authentication functionality and session management.</w:t>
       </w:r>
     </w:p>
     <w:p>
@@ -604,7 +653,15 @@
         </w:numPr>
       </w:pPr>
       <w:r>
-        <w:t>The data layer shall be implemented using the Microsoft Entity Framework. It enables quick setup and easy implementation to communicate with the database.</w:t>
+        <w:t xml:space="preserve">The data layer </w:t>
+      </w:r>
+      <w:proofErr w:type="gramStart"/>
+      <w:r>
+        <w:t>shall be implemented</w:t>
+      </w:r>
+      <w:proofErr w:type="gramEnd"/>
+      <w:r>
+        <w:t xml:space="preserve"> using the Microsoft Entity Framework. It enables quick setup and easy implementation to communicate with the database.</w:t>
       </w:r>
     </w:p>
     <w:p>
@@ -620,11 +677,299 @@
       <w:r>
         <w:t xml:space="preserve">Microsoft </w:t>
       </w:r>
-      <w:r>
-        <w:t xml:space="preserve">Sql Server </w:t>
+      <w:proofErr w:type="spellStart"/>
+      <w:r>
+        <w:t>Sql</w:t>
+      </w:r>
+      <w:proofErr w:type="spellEnd"/>
+      <w:r>
+        <w:t xml:space="preserve"> Server </w:t>
       </w:r>
       <w:r>
         <w:t>2012. It has compatibility with the entity framework, is a relational database and easy to setup.</w:t>
+      </w:r>
+    </w:p>
+    <w:p>
+      <w:pPr>
+        <w:numPr>
+          <w:ilvl w:val="0"/>
+          <w:numId w:val="27"/>
+        </w:numPr>
+      </w:pPr>
+      <w:r>
+        <w:t xml:space="preserve">The system shall use the Repository Pattern. The UI cannot access the database directly, only through the repositories. Each entity will have its repository. </w:t>
+      </w:r>
+    </w:p>
+    <w:p>
+      <w:pPr>
+        <w:ind w:left="720"/>
+      </w:pPr>
+    </w:p>
+    <w:p>
+      <w:pPr>
+        <w:ind w:left="720"/>
+      </w:pPr>
+      <w:r>
+        <w:t>This is the repository pattern diagram:</w:t>
+      </w:r>
+    </w:p>
+    <w:p>
+      <w:pPr>
+        <w:ind w:left="720"/>
+      </w:pPr>
+      <w:r>
+        <w:rPr>
+          <w:noProof/>
+          <w:lang w:val="pt-BR" w:eastAsia="pt-BR"/>
+        </w:rPr>
+        <w:drawing>
+          <wp:inline distT="0" distB="0" distL="0" distR="0">
+            <wp:extent cx="5172075" cy="1809750"/>
+            <wp:effectExtent l="0" t="0" r="9525" b="0"/>
+            <wp:docPr id="3" name="Picture 3" descr="http://i.msdn.microsoft.com/dynimg/IC340233.png"/>
+            <wp:cNvGraphicFramePr>
+              <a:graphicFrameLocks xmlns:a="http://schemas.openxmlformats.org/drawingml/2006/main" noChangeAspect="1"/>
+            </wp:cNvGraphicFramePr>
+            <a:graphic xmlns:a="http://schemas.openxmlformats.org/drawingml/2006/main">
+              <a:graphicData uri="http://schemas.openxmlformats.org/drawingml/2006/picture">
+                <pic:pic xmlns:pic="http://schemas.openxmlformats.org/drawingml/2006/picture">
+                  <pic:nvPicPr>
+                    <pic:cNvPr id="0" name="Picture 3" descr="http://i.msdn.microsoft.com/dynimg/IC340233.png"/>
+                    <pic:cNvPicPr>
+                      <a:picLocks noChangeAspect="1" noChangeArrowheads="1"/>
+                    </pic:cNvPicPr>
+                  </pic:nvPicPr>
+                  <pic:blipFill>
+                    <a:blip r:embed="rId7">
+                      <a:extLst>
+                        <a:ext uri="{28A0092B-C50C-407E-A947-70E740481C1C}">
+                          <a14:useLocalDpi xmlns:a14="http://schemas.microsoft.com/office/drawing/2010/main" val="0"/>
+                        </a:ext>
+                      </a:extLst>
+                    </a:blip>
+                    <a:srcRect/>
+                    <a:stretch>
+                      <a:fillRect/>
+                    </a:stretch>
+                  </pic:blipFill>
+                  <pic:spPr bwMode="auto">
+                    <a:xfrm>
+                      <a:off x="0" y="0"/>
+                      <a:ext cx="5172075" cy="1809750"/>
+                    </a:xfrm>
+                    <a:prstGeom prst="rect">
+                      <a:avLst/>
+                    </a:prstGeom>
+                    <a:noFill/>
+                    <a:ln>
+                      <a:noFill/>
+                    </a:ln>
+                  </pic:spPr>
+                </pic:pic>
+              </a:graphicData>
+            </a:graphic>
+          </wp:inline>
+        </w:drawing>
+      </w:r>
+    </w:p>
+    <w:p>
+      <w:pPr>
+        <w:ind w:left="720"/>
+      </w:pPr>
+    </w:p>
+    <w:p>
+      <w:pPr>
+        <w:numPr>
+          <w:ilvl w:val="0"/>
+          <w:numId w:val="27"/>
+        </w:numPr>
+      </w:pPr>
+      <w:r>
+        <w:t xml:space="preserve">The Controllers in the MVC project can reference the repositories. But only their interfaces. The implementation </w:t>
+      </w:r>
+      <w:proofErr w:type="gramStart"/>
+      <w:r>
+        <w:t>shall be injected</w:t>
+      </w:r>
+      <w:proofErr w:type="gramEnd"/>
+      <w:r>
+        <w:t xml:space="preserve"> using the injection pattern. The </w:t>
+      </w:r>
+      <w:proofErr w:type="spellStart"/>
+      <w:r>
+        <w:t>SimpleInjector</w:t>
+      </w:r>
+      <w:proofErr w:type="spellEnd"/>
+      <w:r>
+        <w:t xml:space="preserve"> library </w:t>
+      </w:r>
+      <w:proofErr w:type="gramStart"/>
+      <w:r>
+        <w:t>shall be used</w:t>
+      </w:r>
+      <w:proofErr w:type="gramEnd"/>
+      <w:r>
+        <w:t xml:space="preserve"> to inject the dependencies in the controller’s constructor. In order to work, there shall be the </w:t>
+      </w:r>
+      <w:proofErr w:type="spellStart"/>
+      <w:r>
+        <w:t>SimpleInjector</w:t>
+      </w:r>
+      <w:proofErr w:type="spellEnd"/>
+      <w:r>
+        <w:t xml:space="preserve"> setup when starting the application. An example of the Injector setup of the </w:t>
+      </w:r>
+      <w:proofErr w:type="spellStart"/>
+      <w:r>
+        <w:t>TurmaRepository</w:t>
+      </w:r>
+      <w:proofErr w:type="spellEnd"/>
+      <w:r>
+        <w:t>:</w:t>
+      </w:r>
+    </w:p>
+    <w:p>
+      <w:pPr>
+        <w:rPr>
+          <w:rFonts w:ascii="Consolas" w:hAnsi="Consolas" w:cs="Consolas"/>
+          <w:color w:val="000000"/>
+          <w:sz w:val="19"/>
+          <w:szCs w:val="19"/>
+          <w:highlight w:val="white"/>
+          <w:lang w:val="pt-BR" w:eastAsia="pt-BR"/>
+        </w:rPr>
+      </w:pPr>
+    </w:p>
+    <w:p>
+      <w:pPr>
+        <w:ind w:firstLine="720"/>
+      </w:pPr>
+      <w:proofErr w:type="spellStart"/>
+      <w:r>
+        <w:rPr>
+          <w:rFonts w:ascii="Consolas" w:hAnsi="Consolas" w:cs="Consolas"/>
+          <w:color w:val="000000"/>
+          <w:sz w:val="19"/>
+          <w:szCs w:val="19"/>
+          <w:highlight w:val="white"/>
+          <w:lang w:eastAsia="pt-BR"/>
+        </w:rPr>
+        <w:t>container.Register</w:t>
+      </w:r>
+      <w:proofErr w:type="spellEnd"/>
+      <w:r>
+        <w:rPr>
+          <w:rFonts w:ascii="Consolas" w:hAnsi="Consolas" w:cs="Consolas"/>
+          <w:color w:val="000000"/>
+          <w:sz w:val="19"/>
+          <w:szCs w:val="19"/>
+          <w:highlight w:val="white"/>
+          <w:lang w:eastAsia="pt-BR"/>
+        </w:rPr>
+        <w:t>&lt;</w:t>
+      </w:r>
+      <w:proofErr w:type="spellStart"/>
+      <w:r>
+        <w:rPr>
+          <w:rFonts w:ascii="Consolas" w:hAnsi="Consolas" w:cs="Consolas"/>
+          <w:color w:val="2B91AF"/>
+          <w:sz w:val="19"/>
+          <w:szCs w:val="19"/>
+          <w:highlight w:val="white"/>
+          <w:lang w:eastAsia="pt-BR"/>
+        </w:rPr>
+        <w:t>ITurmaRepository</w:t>
+      </w:r>
+      <w:proofErr w:type="spellEnd"/>
+      <w:r>
+        <w:rPr>
+          <w:rFonts w:ascii="Consolas" w:hAnsi="Consolas" w:cs="Consolas"/>
+          <w:color w:val="000000"/>
+          <w:sz w:val="19"/>
+          <w:szCs w:val="19"/>
+          <w:highlight w:val="white"/>
+          <w:lang w:eastAsia="pt-BR"/>
+        </w:rPr>
+        <w:t xml:space="preserve">, </w:t>
+      </w:r>
+      <w:proofErr w:type="spellStart"/>
+      <w:r>
+        <w:rPr>
+          <w:rFonts w:ascii="Consolas" w:hAnsi="Consolas" w:cs="Consolas"/>
+          <w:color w:val="2B91AF"/>
+          <w:sz w:val="19"/>
+          <w:szCs w:val="19"/>
+          <w:highlight w:val="white"/>
+          <w:lang w:eastAsia="pt-BR"/>
+        </w:rPr>
+        <w:t>TurmaRepository</w:t>
+      </w:r>
+      <w:proofErr w:type="spellEnd"/>
+      <w:proofErr w:type="gramStart"/>
+      <w:r>
+        <w:rPr>
+          <w:rFonts w:ascii="Consolas" w:hAnsi="Consolas" w:cs="Consolas"/>
+          <w:color w:val="000000"/>
+          <w:sz w:val="19"/>
+          <w:szCs w:val="19"/>
+          <w:highlight w:val="white"/>
+          <w:lang w:eastAsia="pt-BR"/>
+        </w:rPr>
+        <w:t>&gt;(</w:t>
+      </w:r>
+      <w:proofErr w:type="gramEnd"/>
+      <w:r>
+        <w:rPr>
+          <w:rFonts w:ascii="Consolas" w:hAnsi="Consolas" w:cs="Consolas"/>
+          <w:color w:val="000000"/>
+          <w:sz w:val="19"/>
+          <w:szCs w:val="19"/>
+          <w:highlight w:val="white"/>
+          <w:lang w:eastAsia="pt-BR"/>
+        </w:rPr>
+        <w:t>);</w:t>
+      </w:r>
+    </w:p>
+    <w:p>
+      <w:pPr>
+        <w:ind w:left="720"/>
+      </w:pPr>
+    </w:p>
+    <w:p>
+      <w:pPr>
+        <w:ind w:left="720"/>
+      </w:pPr>
+      <w:r>
+        <w:t xml:space="preserve">This way, in the controller’s constructor, just add </w:t>
+      </w:r>
+      <w:proofErr w:type="gramStart"/>
+      <w:r>
+        <w:t xml:space="preserve">the </w:t>
+      </w:r>
+      <w:proofErr w:type="spellStart"/>
+      <w:r>
+        <w:t>ITurmaRepository</w:t>
+      </w:r>
+      <w:proofErr w:type="spellEnd"/>
+      <w:r>
+        <w:t xml:space="preserve"> object and the implementation will be injected by simple injector</w:t>
+      </w:r>
+      <w:proofErr w:type="gramEnd"/>
+      <w:r>
+        <w:t xml:space="preserve">. </w:t>
+      </w:r>
+    </w:p>
+    <w:p>
+      <w:pPr>
+        <w:ind w:left="720"/>
+      </w:pPr>
+    </w:p>
+    <w:p>
+      <w:pPr>
+        <w:ind w:left="720"/>
+      </w:pPr>
+      <w:r>
+        <w:t>The reason to use this pattern is to reduce the coupling, increasing maintenance easy.</w:t>
       </w:r>
     </w:p>
     <w:p>
@@ -655,7 +1000,21 @@
         <w:rPr>
           <w:b w:val="0"/>
         </w:rPr>
-        <w:t>can be accessed through a browser and doesn’t need to install a specific client application.</w:t>
+        <w:t xml:space="preserve">can be accessed through a browser and </w:t>
+      </w:r>
+      <w:proofErr w:type="gramStart"/>
+      <w:r>
+        <w:rPr>
+          <w:b w:val="0"/>
+        </w:rPr>
+        <w:t>doesn’t</w:t>
+      </w:r>
+      <w:proofErr w:type="gramEnd"/>
+      <w:r>
+        <w:rPr>
+          <w:b w:val="0"/>
+        </w:rPr>
+        <w:t xml:space="preserve"> need to install a specific client application.</w:t>
       </w:r>
     </w:p>
     <w:p>
@@ -670,7 +1029,21 @@
         <w:rPr>
           <w:b w:val="0"/>
         </w:rPr>
-        <w:t>to save the data used to suggest the disciplines to be coursed.</w:t>
+        <w:t xml:space="preserve">to save the data used to suggest the disciplines to </w:t>
+      </w:r>
+      <w:proofErr w:type="gramStart"/>
+      <w:r>
+        <w:rPr>
+          <w:b w:val="0"/>
+        </w:rPr>
+        <w:t>be coursed</w:t>
+      </w:r>
+      <w:proofErr w:type="gramEnd"/>
+      <w:r>
+        <w:rPr>
+          <w:b w:val="0"/>
+        </w:rPr>
+        <w:t>.</w:t>
       </w:r>
     </w:p>
     <w:p>
@@ -685,7 +1058,21 @@
         <w:rPr>
           <w:b w:val="0"/>
         </w:rPr>
-        <w:t>to display useful user friendly messages.</w:t>
+        <w:t xml:space="preserve">to display useful </w:t>
+      </w:r>
+      <w:proofErr w:type="gramStart"/>
+      <w:r>
+        <w:rPr>
+          <w:b w:val="0"/>
+        </w:rPr>
+        <w:t>user friendly</w:t>
+      </w:r>
+      <w:proofErr w:type="gramEnd"/>
+      <w:r>
+        <w:rPr>
+          <w:b w:val="0"/>
+        </w:rPr>
+        <w:t xml:space="preserve"> messages.</w:t>
       </w:r>
     </w:p>
     <w:p>
@@ -694,19 +1081,33 @@
         <w:ind w:firstLine="720"/>
       </w:pPr>
       <w:r>
-        <w:t>Logging Mechanism</w:t>
-      </w:r>
-      <w:r>
-        <w:t>:</w:t>
-      </w:r>
-      <w:r>
-        <w:t xml:space="preserve"> </w:t>
+        <w:t xml:space="preserve">Logging Mechanism: </w:t>
       </w:r>
       <w:r>
         <w:rPr>
           <w:b w:val="0"/>
         </w:rPr>
         <w:t>to keep error and informational logs for troubleshooting.</w:t>
+      </w:r>
+      <w:r>
+        <w:rPr>
+          <w:b w:val="0"/>
+        </w:rPr>
+        <w:t xml:space="preserve"> Log4net </w:t>
+      </w:r>
+      <w:proofErr w:type="gramStart"/>
+      <w:r>
+        <w:rPr>
+          <w:b w:val="0"/>
+        </w:rPr>
+        <w:t>shall be used</w:t>
+      </w:r>
+      <w:proofErr w:type="gramEnd"/>
+      <w:r>
+        <w:rPr>
+          <w:b w:val="0"/>
+        </w:rPr>
+        <w:t xml:space="preserve"> for logging. </w:t>
       </w:r>
       <w:r>
         <w:t xml:space="preserve"> </w:t>
@@ -718,27 +1119,112 @@
         <w:ind w:firstLine="720"/>
       </w:pPr>
       <w:r>
-        <w:t>Entity Relationship Mapping framework</w:t>
-      </w:r>
-      <w:r>
-        <w:t xml:space="preserve">: </w:t>
+        <w:t xml:space="preserve">Entity Relationship Mapping framework: </w:t>
       </w:r>
       <w:r>
         <w:rPr>
           <w:b w:val="0"/>
         </w:rPr>
-        <w:t>to make it easy to maintain the persistency</w:t>
+        <w:t>to make it easy to maintain the persistency.</w:t>
       </w:r>
       <w:r>
         <w:rPr>
           <w:b w:val="0"/>
         </w:rPr>
-        <w:t>.</w:t>
+        <w:t xml:space="preserve"> Microsoft Entity Framework 5. It is easy to setup and integrates well with Asp.NET MVC framework.</w:t>
       </w:r>
       <w:r>
         <w:t xml:space="preserve"> </w:t>
       </w:r>
     </w:p>
+    <w:p>
+      <w:pPr>
+        <w:pStyle w:val="Heading2"/>
+        <w:ind w:firstLine="720"/>
+        <w:rPr>
+          <w:b w:val="0"/>
+        </w:rPr>
+      </w:pPr>
+      <w:proofErr w:type="spellStart"/>
+      <w:r>
+        <w:t>DependencyInjection</w:t>
+      </w:r>
+      <w:proofErr w:type="spellEnd"/>
+      <w:r>
+        <w:t xml:space="preserve"> framework: </w:t>
+      </w:r>
+      <w:r>
+        <w:rPr>
+          <w:b w:val="0"/>
+        </w:rPr>
+        <w:t xml:space="preserve">to </w:t>
+      </w:r>
+      <w:r>
+        <w:rPr>
+          <w:b w:val="0"/>
+        </w:rPr>
+        <w:t xml:space="preserve">reduce coupling. </w:t>
+      </w:r>
+      <w:proofErr w:type="spellStart"/>
+      <w:r>
+        <w:rPr>
+          <w:b w:val="0"/>
+        </w:rPr>
+        <w:t>SimpleInjector</w:t>
+      </w:r>
+      <w:proofErr w:type="spellEnd"/>
+      <w:r>
+        <w:rPr>
+          <w:b w:val="0"/>
+        </w:rPr>
+        <w:t xml:space="preserve"> </w:t>
+      </w:r>
+      <w:proofErr w:type="gramStart"/>
+      <w:r>
+        <w:rPr>
+          <w:b w:val="0"/>
+        </w:rPr>
+        <w:t>will be used</w:t>
+      </w:r>
+      <w:proofErr w:type="gramEnd"/>
+      <w:r>
+        <w:rPr>
+          <w:b w:val="0"/>
+        </w:rPr>
+        <w:t xml:space="preserve"> for it. The documentation for </w:t>
+      </w:r>
+      <w:proofErr w:type="spellStart"/>
+      <w:r>
+        <w:rPr>
+          <w:b w:val="0"/>
+        </w:rPr>
+        <w:t>SimpleInjector</w:t>
+      </w:r>
+      <w:proofErr w:type="spellEnd"/>
+      <w:r>
+        <w:rPr>
+          <w:b w:val="0"/>
+        </w:rPr>
+        <w:t xml:space="preserve"> can be found here: </w:t>
+      </w:r>
+      <w:hyperlink r:id="rId8" w:history="1">
+        <w:r>
+          <w:rPr>
+            <w:rStyle w:val="Hyperlink"/>
+          </w:rPr>
+          <w:t>http://simpleinjector.codeplex.com/wikipage?title=MVC%20Integration</w:t>
+        </w:r>
+      </w:hyperlink>
+    </w:p>
+    <w:p>
+      <w:r>
+        <w:tab/>
+      </w:r>
+      <w:r>
+        <w:tab/>
+      </w:r>
+    </w:p>
+    <w:p/>
     <w:p>
       <w:pPr>
         <w:pStyle w:val="BodyText"/>
@@ -805,6 +1291,17 @@
       <w:r>
         <w:t>Restrictions: the user input so the system can generate the suggestions respecting the restrictions of the user.</w:t>
       </w:r>
+      <w:r>
+        <w:t xml:space="preserve"> They will not be </w:t>
+      </w:r>
+      <w:proofErr w:type="gramStart"/>
+      <w:r>
+        <w:t>persisted,</w:t>
+      </w:r>
+      <w:proofErr w:type="gramEnd"/>
+      <w:r>
+        <w:t xml:space="preserve"> they will be evaluated in runtime and provided by the user when generating the suggested disciplines.</w:t>
+      </w:r>
     </w:p>
     <w:p>
       <w:pPr>
@@ -815,7 +1312,18 @@
         </w:numPr>
       </w:pPr>
       <w:r>
-        <w:t>Classes: will define the day/time the discipline can be coursed.</w:t>
+        <w:t xml:space="preserve">Classes: will define the day/time the discipline </w:t>
+      </w:r>
+      <w:proofErr w:type="gramStart"/>
+      <w:r>
+        <w:t>can be coursed</w:t>
+      </w:r>
+      <w:proofErr w:type="gramEnd"/>
+      <w:r>
+        <w:t>.</w:t>
+      </w:r>
+      <w:r>
+        <w:t xml:space="preserve"> A discipline can have more than one class.</w:t>
       </w:r>
     </w:p>
     <w:p>
@@ -829,7 +1337,6 @@
         <w:pStyle w:val="Heading1"/>
       </w:pPr>
       <w:r>
-        <w:lastRenderedPageBreak/>
         <w:t xml:space="preserve">Layers or </w:t>
       </w:r>
       <w:r>
@@ -872,7 +1379,7 @@
                     </pic:cNvPicPr>
                   </pic:nvPicPr>
                   <pic:blipFill>
-                    <a:blip r:embed="rId7">
+                    <a:blip r:embed="rId9">
                       <a:extLst>
                         <a:ext uri="{28A0092B-C50C-407E-A947-70E740481C1C}">
                           <a14:useLocalDpi xmlns:a14="http://schemas.microsoft.com/office/drawing/2010/main" val="0"/>
@@ -909,81 +1416,102 @@
     </w:p>
     <w:p>
       <w:pPr>
-        <w:pStyle w:val="Heading1"/>
-      </w:pPr>
-      <w:r>
-        <w:t xml:space="preserve">Architectural </w:t>
-      </w:r>
-      <w:r>
-        <w:t>v</w:t>
-      </w:r>
-      <w:r>
-        <w:t>iews</w:t>
-      </w:r>
-    </w:p>
-    <w:p>
-      <w:pPr>
-        <w:pStyle w:val="Heading2"/>
-      </w:pPr>
-      <w:r>
-        <w:t xml:space="preserve">Recommended </w:t>
-      </w:r>
-      <w:r>
-        <w:t>v</w:t>
-      </w:r>
-      <w:r>
-        <w:t>iews</w:t>
-      </w:r>
-    </w:p>
-    <w:p>
-      <w:pPr>
-        <w:numPr>
-          <w:ilvl w:val="0"/>
-          <w:numId w:val="24"/>
-        </w:numPr>
-      </w:pPr>
-      <w:bookmarkStart w:id="2" w:name="_GoBack"/>
-      <w:bookmarkEnd w:id="2"/>
-      <w:r>
+        <w:pStyle w:val="BodyText"/>
         <w:rPr>
           <w:b/>
-          <w:bCs/>
-        </w:rPr>
-        <w:t xml:space="preserve">Use </w:t>
-      </w:r>
-      <w:r>
+          <w:sz w:val="24"/>
+        </w:rPr>
+      </w:pPr>
+    </w:p>
+    <w:p>
+      <w:pPr>
+        <w:pStyle w:val="BodyText"/>
         <w:rPr>
           <w:b/>
-          <w:bCs/>
-        </w:rPr>
-        <w:t>c</w:t>
-      </w:r>
-      <w:r>
+          <w:sz w:val="24"/>
+        </w:rPr>
+      </w:pPr>
+    </w:p>
+    <w:p>
+      <w:pPr>
+        <w:pStyle w:val="BodyText"/>
         <w:rPr>
           <w:b/>
-          <w:bCs/>
-        </w:rPr>
-        <w:t>ase</w:t>
-      </w:r>
-      <w:r>
+          <w:sz w:val="24"/>
+        </w:rPr>
+      </w:pPr>
+    </w:p>
+    <w:p>
+      <w:pPr>
+        <w:pStyle w:val="BodyText"/>
         <w:rPr>
           <w:b/>
-          <w:bCs/>
-        </w:rPr>
-        <w:t xml:space="preserve">: </w:t>
-      </w:r>
-    </w:p>
-    <w:p>
+          <w:sz w:val="24"/>
+        </w:rPr>
+      </w:pPr>
+    </w:p>
+    <w:p>
+      <w:pPr>
+        <w:pStyle w:val="BodyText"/>
+        <w:rPr>
+          <w:b/>
+          <w:sz w:val="24"/>
+        </w:rPr>
+      </w:pPr>
+    </w:p>
+    <w:p>
+      <w:pPr>
+        <w:pStyle w:val="BodyText"/>
+        <w:rPr>
+          <w:b/>
+          <w:sz w:val="24"/>
+        </w:rPr>
+      </w:pPr>
+    </w:p>
+    <w:p>
+      <w:pPr>
+        <w:pStyle w:val="BodyText"/>
+        <w:rPr>
+          <w:b/>
+          <w:sz w:val="24"/>
+        </w:rPr>
+      </w:pPr>
+    </w:p>
+    <w:p>
+      <w:pPr>
+        <w:pStyle w:val="BodyText"/>
+        <w:rPr>
+          <w:b/>
+          <w:sz w:val="24"/>
+        </w:rPr>
+      </w:pPr>
+      <w:r>
+        <w:rPr>
+          <w:b/>
+          <w:sz w:val="24"/>
+        </w:rPr>
+        <w:t>Entity Relationship Diagram</w:t>
+      </w:r>
+    </w:p>
+    <w:p>
+      <w:pPr>
+        <w:pStyle w:val="BodyText"/>
+      </w:pPr>
+    </w:p>
+    <w:p>
+      <w:pPr>
+        <w:pStyle w:val="BodyText"/>
+      </w:pPr>
       <w:r>
         <w:rPr>
           <w:noProof/>
           <w:lang w:val="pt-BR" w:eastAsia="pt-BR"/>
         </w:rPr>
         <w:drawing>
-          <wp:inline distT="0" distB="0" distL="0" distR="0">
-            <wp:extent cx="4248150" cy="3581400"/>
-            <wp:effectExtent l="0" t="0" r="0" b="0"/>
-            <wp:docPr id="7" name="Picture 1"/>
+          <wp:inline distT="0" distB="0" distL="0" distR="0" wp14:anchorId="4928686A" wp14:editId="4F3A81E7">
+            <wp:extent cx="5829300" cy="4791075"/>
+            <wp:effectExtent l="0" t="0" r="0" b="9525"/>
+            <wp:docPr id="4" name="Picture 4"/>
             <wp:cNvGraphicFramePr>
               <a:graphicFrameLocks xmlns:a="http://schemas.openxmlformats.org/drawingml/2006/main" noChangeAspect="1"/>
             </wp:cNvGraphicFramePr>
@@ -991,36 +1519,23 @@
               <a:graphicData uri="http://schemas.openxmlformats.org/drawingml/2006/picture">
                 <pic:pic xmlns:pic="http://schemas.openxmlformats.org/drawingml/2006/picture">
                   <pic:nvPicPr>
-                    <pic:cNvPr id="0" name="Picture 1"/>
-                    <pic:cNvPicPr>
-                      <a:picLocks noChangeAspect="1" noChangeArrowheads="1"/>
-                    </pic:cNvPicPr>
+                    <pic:cNvPr id="1" name=""/>
+                    <pic:cNvPicPr/>
                   </pic:nvPicPr>
                   <pic:blipFill>
-                    <a:blip r:embed="rId8">
-                      <a:extLst>
-                        <a:ext uri="{28A0092B-C50C-407E-A947-70E740481C1C}">
-                          <a14:useLocalDpi xmlns:a14="http://schemas.microsoft.com/office/drawing/2010/main" val="0"/>
-                        </a:ext>
-                      </a:extLst>
-                    </a:blip>
-                    <a:srcRect/>
+                    <a:blip r:embed="rId10"/>
                     <a:stretch>
                       <a:fillRect/>
                     </a:stretch>
                   </pic:blipFill>
-                  <pic:spPr bwMode="auto">
+                  <pic:spPr>
                     <a:xfrm>
                       <a:off x="0" y="0"/>
-                      <a:ext cx="4248150" cy="3581400"/>
+                      <a:ext cx="5829300" cy="4791075"/>
                     </a:xfrm>
                     <a:prstGeom prst="rect">
                       <a:avLst/>
                     </a:prstGeom>
-                    <a:noFill/>
-                    <a:ln>
-                      <a:noFill/>
-                    </a:ln>
                   </pic:spPr>
                 </pic:pic>
               </a:graphicData>
@@ -1029,9 +1544,302 @@
         </w:drawing>
       </w:r>
     </w:p>
+    <w:p>
+      <w:pPr>
+        <w:pStyle w:val="BodyText"/>
+      </w:pPr>
+    </w:p>
+    <w:p>
+      <w:pPr>
+        <w:pStyle w:val="BodyText"/>
+        <w:rPr>
+          <w:b/>
+          <w:sz w:val="24"/>
+        </w:rPr>
+      </w:pPr>
+    </w:p>
+    <w:p>
+      <w:pPr>
+        <w:pStyle w:val="BodyText"/>
+        <w:rPr>
+          <w:b/>
+          <w:sz w:val="24"/>
+        </w:rPr>
+      </w:pPr>
+    </w:p>
+    <w:p>
+      <w:pPr>
+        <w:pStyle w:val="BodyText"/>
+        <w:rPr>
+          <w:b/>
+          <w:sz w:val="24"/>
+        </w:rPr>
+      </w:pPr>
+    </w:p>
+    <w:p>
+      <w:pPr>
+        <w:pStyle w:val="BodyText"/>
+        <w:rPr>
+          <w:b/>
+          <w:sz w:val="24"/>
+        </w:rPr>
+      </w:pPr>
+    </w:p>
+    <w:p>
+      <w:pPr>
+        <w:pStyle w:val="BodyText"/>
+        <w:rPr>
+          <w:b/>
+          <w:sz w:val="24"/>
+        </w:rPr>
+      </w:pPr>
+    </w:p>
+    <w:p>
+      <w:pPr>
+        <w:pStyle w:val="BodyText"/>
+        <w:rPr>
+          <w:b/>
+          <w:sz w:val="24"/>
+        </w:rPr>
+      </w:pPr>
+    </w:p>
+    <w:p>
+      <w:pPr>
+        <w:pStyle w:val="BodyText"/>
+        <w:rPr>
+          <w:b/>
+          <w:sz w:val="24"/>
+        </w:rPr>
+      </w:pPr>
+    </w:p>
+    <w:p>
+      <w:pPr>
+        <w:pStyle w:val="BodyText"/>
+        <w:rPr>
+          <w:b/>
+          <w:sz w:val="24"/>
+        </w:rPr>
+      </w:pPr>
+    </w:p>
+    <w:p>
+      <w:pPr>
+        <w:pStyle w:val="BodyText"/>
+        <w:rPr>
+          <w:b/>
+          <w:sz w:val="24"/>
+        </w:rPr>
+      </w:pPr>
+    </w:p>
+    <w:p>
+      <w:pPr>
+        <w:pStyle w:val="BodyText"/>
+        <w:rPr>
+          <w:b/>
+          <w:sz w:val="24"/>
+        </w:rPr>
+      </w:pPr>
+    </w:p>
+    <w:p>
+      <w:pPr>
+        <w:pStyle w:val="BodyText"/>
+        <w:rPr>
+          <w:b/>
+          <w:sz w:val="24"/>
+        </w:rPr>
+      </w:pPr>
+    </w:p>
+    <w:p>
+      <w:pPr>
+        <w:pStyle w:val="BodyText"/>
+        <w:rPr>
+          <w:b/>
+          <w:sz w:val="24"/>
+        </w:rPr>
+      </w:pPr>
+    </w:p>
+    <w:p>
+      <w:pPr>
+        <w:pStyle w:val="BodyText"/>
+        <w:rPr>
+          <w:b/>
+          <w:sz w:val="24"/>
+        </w:rPr>
+      </w:pPr>
+      <w:r>
+        <w:rPr>
+          <w:b/>
+          <w:sz w:val="24"/>
+        </w:rPr>
+        <w:t>Repository Structure</w:t>
+      </w:r>
+    </w:p>
+    <w:p>
+      <w:pPr>
+        <w:pStyle w:val="BodyText"/>
+      </w:pPr>
+    </w:p>
+    <w:p>
+      <w:pPr>
+        <w:pStyle w:val="BodyText"/>
+      </w:pPr>
+      <w:r>
+        <w:rPr>
+          <w:noProof/>
+          <w:lang w:val="pt-BR" w:eastAsia="pt-BR"/>
+        </w:rPr>
+        <w:drawing>
+          <wp:inline distT="0" distB="0" distL="0" distR="0" wp14:anchorId="6AD95AB3" wp14:editId="42F61BD5">
+            <wp:extent cx="5943600" cy="3052445"/>
+            <wp:effectExtent l="0" t="0" r="0" b="0"/>
+            <wp:docPr id="5" name="Picture 5"/>
+            <wp:cNvGraphicFramePr>
+              <a:graphicFrameLocks xmlns:a="http://schemas.openxmlformats.org/drawingml/2006/main" noChangeAspect="1"/>
+            </wp:cNvGraphicFramePr>
+            <a:graphic xmlns:a="http://schemas.openxmlformats.org/drawingml/2006/main">
+              <a:graphicData uri="http://schemas.openxmlformats.org/drawingml/2006/picture">
+                <pic:pic xmlns:pic="http://schemas.openxmlformats.org/drawingml/2006/picture">
+                  <pic:nvPicPr>
+                    <pic:cNvPr id="1" name=""/>
+                    <pic:cNvPicPr/>
+                  </pic:nvPicPr>
+                  <pic:blipFill>
+                    <a:blip r:embed="rId11"/>
+                    <a:stretch>
+                      <a:fillRect/>
+                    </a:stretch>
+                  </pic:blipFill>
+                  <pic:spPr>
+                    <a:xfrm>
+                      <a:off x="0" y="0"/>
+                      <a:ext cx="5943600" cy="3052445"/>
+                    </a:xfrm>
+                    <a:prstGeom prst="rect">
+                      <a:avLst/>
+                    </a:prstGeom>
+                  </pic:spPr>
+                </pic:pic>
+              </a:graphicData>
+            </a:graphic>
+          </wp:inline>
+        </w:drawing>
+      </w:r>
+    </w:p>
+    <w:p>
+      <w:pPr>
+        <w:pStyle w:val="BodyText"/>
+      </w:pPr>
+    </w:p>
+    <w:p>
+      <w:pPr>
+        <w:pStyle w:val="Heading1"/>
+      </w:pPr>
+      <w:r>
+        <w:t xml:space="preserve">Architectural </w:t>
+      </w:r>
+      <w:r>
+        <w:t>v</w:t>
+      </w:r>
+      <w:r>
+        <w:t>iews</w:t>
+      </w:r>
+    </w:p>
+    <w:p>
+      <w:pPr>
+        <w:pStyle w:val="Heading2"/>
+      </w:pPr>
+      <w:r>
+        <w:t xml:space="preserve">Recommended </w:t>
+      </w:r>
+      <w:r>
+        <w:t>v</w:t>
+      </w:r>
+      <w:r>
+        <w:t>iews</w:t>
+      </w:r>
+    </w:p>
+    <w:p>
+      <w:pPr>
+        <w:numPr>
+          <w:ilvl w:val="0"/>
+          <w:numId w:val="24"/>
+        </w:numPr>
+      </w:pPr>
+      <w:r>
+        <w:rPr>
+          <w:b/>
+          <w:bCs/>
+        </w:rPr>
+        <w:t xml:space="preserve">Use </w:t>
+      </w:r>
+      <w:r>
+        <w:rPr>
+          <w:b/>
+          <w:bCs/>
+        </w:rPr>
+        <w:t>c</w:t>
+      </w:r>
+      <w:r>
+        <w:rPr>
+          <w:b/>
+          <w:bCs/>
+        </w:rPr>
+        <w:t>ase</w:t>
+      </w:r>
+      <w:r>
+        <w:rPr>
+          <w:b/>
+          <w:bCs/>
+        </w:rPr>
+        <w:t xml:space="preserve">: </w:t>
+      </w:r>
+    </w:p>
+    <w:p>
+      <w:r>
+        <w:rPr>
+          <w:noProof/>
+          <w:lang w:val="pt-BR" w:eastAsia="pt-BR"/>
+        </w:rPr>
+        <w:lastRenderedPageBreak/>
+        <w:drawing>
+          <wp:inline distT="0" distB="0" distL="0" distR="0" wp14:anchorId="1EE094C2" wp14:editId="16E5EC6F">
+            <wp:extent cx="3961973" cy="3305175"/>
+            <wp:effectExtent l="0" t="0" r="635" b="0"/>
+            <wp:docPr id="1" name="Picture 1"/>
+            <wp:cNvGraphicFramePr>
+              <a:graphicFrameLocks xmlns:a="http://schemas.openxmlformats.org/drawingml/2006/main" noChangeAspect="1"/>
+            </wp:cNvGraphicFramePr>
+            <a:graphic xmlns:a="http://schemas.openxmlformats.org/drawingml/2006/main">
+              <a:graphicData uri="http://schemas.openxmlformats.org/drawingml/2006/picture">
+                <pic:pic xmlns:pic="http://schemas.openxmlformats.org/drawingml/2006/picture">
+                  <pic:nvPicPr>
+                    <pic:cNvPr id="1" name=""/>
+                    <pic:cNvPicPr/>
+                  </pic:nvPicPr>
+                  <pic:blipFill>
+                    <a:blip r:embed="rId12"/>
+                    <a:stretch>
+                      <a:fillRect/>
+                    </a:stretch>
+                  </pic:blipFill>
+                  <pic:spPr>
+                    <a:xfrm>
+                      <a:off x="0" y="0"/>
+                      <a:ext cx="3964500" cy="3307283"/>
+                    </a:xfrm>
+                    <a:prstGeom prst="rect">
+                      <a:avLst/>
+                    </a:prstGeom>
+                  </pic:spPr>
+                </pic:pic>
+              </a:graphicData>
+            </a:graphic>
+          </wp:inline>
+        </w:drawing>
+      </w:r>
+    </w:p>
     <w:sectPr>
-      <w:headerReference w:type="default" r:id="rId9"/>
-      <w:footerReference w:type="default" r:id="rId10"/>
+      <w:headerReference w:type="default" r:id="rId13"/>
+      <w:footerReference w:type="default" r:id="rId14"/>
       <w:pgSz w:w="12240" w:h="15840" w:code="1"/>
       <w:pgMar w:top="1440" w:right="1440" w:bottom="1440" w:left="1440" w:header="720" w:footer="720" w:gutter="0"/>
       <w:cols w:space="720"/>
@@ -1081,12 +1889,6 @@
       <w:gridCol w:w="3162"/>
     </w:tblGrid>
     <w:tr>
-      <w:tblPrEx>
-        <w:tblCellMar>
-          <w:top w:w="0" w:type="dxa"/>
-          <w:bottom w:w="0" w:type="dxa"/>
-        </w:tblCellMar>
-      </w:tblPrEx>
       <w:tc>
         <w:tcPr>
           <w:tcW w:w="3162" w:type="dxa"/>
@@ -1191,7 +1993,7 @@
               <w:rStyle w:val="PageNumber"/>
               <w:noProof/>
             </w:rPr>
-            <w:t>3</w:t>
+            <w:t>1</w:t>
           </w:r>
           <w:r>
             <w:rPr>
@@ -1251,12 +2053,6 @@
       <w:gridCol w:w="3179"/>
     </w:tblGrid>
     <w:tr>
-      <w:tblPrEx>
-        <w:tblCellMar>
-          <w:top w:w="0" w:type="dxa"/>
-          <w:bottom w:w="0" w:type="dxa"/>
-        </w:tblCellMar>
-      </w:tblPrEx>
       <w:tc>
         <w:tcPr>
           <w:tcW w:w="6379" w:type="dxa"/>
@@ -1294,12 +2090,6 @@
       </w:tc>
     </w:tr>
     <w:tr>
-      <w:tblPrEx>
-        <w:tblCellMar>
-          <w:top w:w="0" w:type="dxa"/>
-          <w:bottom w:w="0" w:type="dxa"/>
-        </w:tblCellMar>
-      </w:tblPrEx>
       <w:tc>
         <w:tcPr>
           <w:tcW w:w="6379" w:type="dxa"/>
@@ -1353,14 +2143,14 @@
         <v:path o:extrusionok="f" gradientshapeok="t" o:connecttype="rect"/>
         <o:lock v:ext="edit" aspectratio="t"/>
       </v:shapetype>
-      <v:shape id="_x0000_i1030" type="#_x0000_t75" style="width:29.25pt;height:27.75pt" o:bullet="t">
+      <v:shape id="_x0000_i1034" type="#_x0000_t75" style="width:29.25pt;height:27.75pt" o:bullet="t">
         <v:imagedata r:id="rId1" o:title="clip_image001"/>
       </v:shape>
     </w:pict>
   </w:numPicBullet>
   <w:numPicBullet w:numPicBulletId="1">
     <w:pict>
-      <v:shape id="_x0000_i1031" type="#_x0000_t75" style="width:30.75pt;height:30pt" o:bullet="t">
+      <v:shape id="_x0000_i1035" type="#_x0000_t75" style="width:30.75pt;height:30pt" o:bullet="t">
         <v:imagedata r:id="rId2" o:title="clip_image002"/>
       </v:shape>
     </w:pict>
@@ -1560,6 +2350,120 @@
     </w:lvl>
   </w:abstractNum>
   <w:abstractNum w:abstractNumId="2">
+    <w:nsid w:val="07E51312"/>
+    <w:multiLevelType w:val="multilevel"/>
+    <w:tmpl w:val="87C074E4"/>
+    <w:lvl w:ilvl="0">
+      <w:start w:val="1"/>
+      <w:numFmt w:val="decimal"/>
+      <w:pStyle w:val="Bullet"/>
+      <w:lvlText w:val="%1."/>
+      <w:lvlJc w:val="left"/>
+      <w:pPr>
+        <w:tabs>
+          <w:tab w:val="num" w:pos="720"/>
+        </w:tabs>
+        <w:ind w:left="720" w:hanging="720"/>
+      </w:pPr>
+    </w:lvl>
+    <w:lvl w:ilvl="1">
+      <w:start w:val="1"/>
+      <w:numFmt w:val="decimal"/>
+      <w:lvlText w:val="%2."/>
+      <w:lvlJc w:val="left"/>
+      <w:pPr>
+        <w:tabs>
+          <w:tab w:val="num" w:pos="1440"/>
+        </w:tabs>
+        <w:ind w:left="1440" w:hanging="720"/>
+      </w:pPr>
+    </w:lvl>
+    <w:lvl w:ilvl="2">
+      <w:start w:val="1"/>
+      <w:numFmt w:val="decimal"/>
+      <w:lvlText w:val="%3."/>
+      <w:lvlJc w:val="left"/>
+      <w:pPr>
+        <w:tabs>
+          <w:tab w:val="num" w:pos="2160"/>
+        </w:tabs>
+        <w:ind w:left="2160" w:hanging="720"/>
+      </w:pPr>
+    </w:lvl>
+    <w:lvl w:ilvl="3">
+      <w:start w:val="1"/>
+      <w:numFmt w:val="decimal"/>
+      <w:lvlText w:val="%4."/>
+      <w:lvlJc w:val="left"/>
+      <w:pPr>
+        <w:tabs>
+          <w:tab w:val="num" w:pos="2880"/>
+        </w:tabs>
+        <w:ind w:left="2880" w:hanging="720"/>
+      </w:pPr>
+    </w:lvl>
+    <w:lvl w:ilvl="4">
+      <w:start w:val="1"/>
+      <w:numFmt w:val="decimal"/>
+      <w:lvlText w:val="%5."/>
+      <w:lvlJc w:val="left"/>
+      <w:pPr>
+        <w:tabs>
+          <w:tab w:val="num" w:pos="3600"/>
+        </w:tabs>
+        <w:ind w:left="3600" w:hanging="720"/>
+      </w:pPr>
+    </w:lvl>
+    <w:lvl w:ilvl="5">
+      <w:start w:val="1"/>
+      <w:numFmt w:val="decimal"/>
+      <w:lvlText w:val="%6."/>
+      <w:lvlJc w:val="left"/>
+      <w:pPr>
+        <w:tabs>
+          <w:tab w:val="num" w:pos="4320"/>
+        </w:tabs>
+        <w:ind w:left="4320" w:hanging="720"/>
+      </w:pPr>
+    </w:lvl>
+    <w:lvl w:ilvl="6">
+      <w:start w:val="1"/>
+      <w:numFmt w:val="decimal"/>
+      <w:lvlText w:val="%7."/>
+      <w:lvlJc w:val="left"/>
+      <w:pPr>
+        <w:tabs>
+          <w:tab w:val="num" w:pos="5040"/>
+        </w:tabs>
+        <w:ind w:left="5040" w:hanging="720"/>
+      </w:pPr>
+    </w:lvl>
+    <w:lvl w:ilvl="7">
+      <w:start w:val="1"/>
+      <w:numFmt w:val="decimal"/>
+      <w:lvlText w:val="%8."/>
+      <w:lvlJc w:val="left"/>
+      <w:pPr>
+        <w:tabs>
+          <w:tab w:val="num" w:pos="5760"/>
+        </w:tabs>
+        <w:ind w:left="5760" w:hanging="720"/>
+      </w:pPr>
+    </w:lvl>
+    <w:lvl w:ilvl="8">
+      <w:start w:val="1"/>
+      <w:numFmt w:val="decimal"/>
+      <w:lvlText w:val="%9."/>
+      <w:lvlJc w:val="left"/>
+      <w:pPr>
+        <w:tabs>
+          <w:tab w:val="num" w:pos="6480"/>
+        </w:tabs>
+        <w:ind w:left="6480" w:hanging="720"/>
+      </w:pPr>
+    </w:lvl>
+  </w:abstractNum>
+  <w:abstractNum w:abstractNumId="3">
     <w:nsid w:val="0B2B1A1A"/>
     <w:multiLevelType w:val="hybridMultilevel"/>
     <w:tmpl w:val="F982825A"/>
@@ -1699,7 +2603,7 @@
       </w:rPr>
     </w:lvl>
   </w:abstractNum>
-  <w:abstractNum w:abstractNumId="3">
+  <w:abstractNum w:abstractNumId="4">
     <w:nsid w:val="0E0221E6"/>
     <w:multiLevelType w:val="multilevel"/>
     <w:tmpl w:val="5EB24E44"/>
@@ -1776,7 +2680,7 @@
       <w:lvlJc w:val="left"/>
     </w:lvl>
   </w:abstractNum>
-  <w:abstractNum w:abstractNumId="4">
+  <w:abstractNum w:abstractNumId="5">
     <w:nsid w:val="13677EC2"/>
     <w:multiLevelType w:val="hybridMultilevel"/>
     <w:tmpl w:val="5E58DFF0"/>
@@ -1917,7 +2821,7 @@
       </w:rPr>
     </w:lvl>
   </w:abstractNum>
-  <w:abstractNum w:abstractNumId="5">
+  <w:abstractNum w:abstractNumId="6">
     <w:nsid w:val="17D614FB"/>
     <w:multiLevelType w:val="hybridMultilevel"/>
     <w:tmpl w:val="3CFAB16C"/>
@@ -2057,7 +2961,7 @@
       </w:rPr>
     </w:lvl>
   </w:abstractNum>
-  <w:abstractNum w:abstractNumId="6">
+  <w:abstractNum w:abstractNumId="7">
     <w:nsid w:val="1803510D"/>
     <w:multiLevelType w:val="hybridMultilevel"/>
     <w:tmpl w:val="69E8825E"/>
@@ -2197,7 +3101,7 @@
       </w:rPr>
     </w:lvl>
   </w:abstractNum>
-  <w:abstractNum w:abstractNumId="7">
+  <w:abstractNum w:abstractNumId="8">
     <w:nsid w:val="1F0F3260"/>
     <w:multiLevelType w:val="hybridMultilevel"/>
     <w:tmpl w:val="B3BEFAEA"/>
@@ -2309,7 +3213,7 @@
       </w:rPr>
     </w:lvl>
   </w:abstractNum>
-  <w:abstractNum w:abstractNumId="8">
+  <w:abstractNum w:abstractNumId="9">
     <w:nsid w:val="22BE0B64"/>
     <w:multiLevelType w:val="singleLevel"/>
     <w:tmpl w:val="77A0C01E"/>
@@ -2329,7 +3233,7 @@
       </w:rPr>
     </w:lvl>
   </w:abstractNum>
-  <w:abstractNum w:abstractNumId="9">
+  <w:abstractNum w:abstractNumId="10">
     <w:nsid w:val="29EF7447"/>
     <w:multiLevelType w:val="multilevel"/>
     <w:tmpl w:val="2E3C2874"/>
@@ -2478,7 +3382,7 @@
       </w:rPr>
     </w:lvl>
   </w:abstractNum>
-  <w:abstractNum w:abstractNumId="10">
+  <w:abstractNum w:abstractNumId="11">
     <w:nsid w:val="37393DC0"/>
     <w:multiLevelType w:val="hybridMultilevel"/>
     <w:tmpl w:val="7A78BA46"/>
@@ -2618,7 +3522,7 @@
       </w:rPr>
     </w:lvl>
   </w:abstractNum>
-  <w:abstractNum w:abstractNumId="11">
+  <w:abstractNum w:abstractNumId="12">
     <w:nsid w:val="3F6D6EB3"/>
     <w:multiLevelType w:val="multilevel"/>
     <w:tmpl w:val="FFFFFFFF"/>
@@ -2686,7 +3590,7 @@
       <w:lvlJc w:val="left"/>
     </w:lvl>
   </w:abstractNum>
-  <w:abstractNum w:abstractNumId="12">
+  <w:abstractNum w:abstractNumId="13">
     <w:nsid w:val="41395FB6"/>
     <w:multiLevelType w:val="hybridMultilevel"/>
     <w:tmpl w:val="4ABC85C4"/>
@@ -2826,7 +3730,7 @@
       </w:rPr>
     </w:lvl>
   </w:abstractNum>
-  <w:abstractNum w:abstractNumId="13">
+  <w:abstractNum w:abstractNumId="14">
     <w:nsid w:val="4CC43322"/>
     <w:multiLevelType w:val="hybridMultilevel"/>
     <w:tmpl w:val="6CFEBC3A"/>
@@ -2938,7 +3842,7 @@
       </w:rPr>
     </w:lvl>
   </w:abstractNum>
-  <w:abstractNum w:abstractNumId="14">
+  <w:abstractNum w:abstractNumId="15">
     <w:nsid w:val="57732E17"/>
     <w:multiLevelType w:val="hybridMultilevel"/>
     <w:tmpl w:val="EEE4510A"/>
@@ -3050,7 +3954,7 @@
       </w:rPr>
     </w:lvl>
   </w:abstractNum>
-  <w:abstractNum w:abstractNumId="15">
+  <w:abstractNum w:abstractNumId="16">
     <w:nsid w:val="5DEF61DC"/>
     <w:multiLevelType w:val="multilevel"/>
     <w:tmpl w:val="FFFFFFFF"/>
@@ -3118,7 +4022,7 @@
       <w:lvlJc w:val="left"/>
     </w:lvl>
   </w:abstractNum>
-  <w:abstractNum w:abstractNumId="16">
+  <w:abstractNum w:abstractNumId="17">
     <w:nsid w:val="65704325"/>
     <w:multiLevelType w:val="hybridMultilevel"/>
     <w:tmpl w:val="32B0D5EE"/>
@@ -3258,7 +4162,7 @@
       </w:rPr>
     </w:lvl>
   </w:abstractNum>
-  <w:abstractNum w:abstractNumId="17">
+  <w:abstractNum w:abstractNumId="18">
     <w:nsid w:val="701A771C"/>
     <w:multiLevelType w:val="multilevel"/>
     <w:tmpl w:val="11D8D30C"/>
@@ -3331,7 +4235,7 @@
       <w:lvlJc w:val="left"/>
     </w:lvl>
   </w:abstractNum>
-  <w:abstractNum w:abstractNumId="18">
+  <w:abstractNum w:abstractNumId="19">
     <w:nsid w:val="73474DEB"/>
     <w:multiLevelType w:val="hybridMultilevel"/>
     <w:tmpl w:val="F410D3B4"/>
@@ -3475,13 +4379,13 @@
     <w:abstractNumId w:val="0"/>
   </w:num>
   <w:num w:numId="2">
-    <w:abstractNumId w:val="6"/>
+    <w:abstractNumId w:val="7"/>
   </w:num>
   <w:num w:numId="3">
-    <w:abstractNumId w:val="18"/>
+    <w:abstractNumId w:val="19"/>
   </w:num>
   <w:num w:numId="4">
-    <w:abstractNumId w:val="16"/>
+    <w:abstractNumId w:val="17"/>
   </w:num>
   <w:num w:numId="5">
     <w:abstractNumId w:val="0"/>
@@ -3517,16 +4421,16 @@
     <w:abstractNumId w:val="0"/>
   </w:num>
   <w:num w:numId="16">
-    <w:abstractNumId w:val="8"/>
+    <w:abstractNumId w:val="9"/>
   </w:num>
   <w:num w:numId="17">
-    <w:abstractNumId w:val="5"/>
+    <w:abstractNumId w:val="6"/>
   </w:num>
   <w:num w:numId="18">
-    <w:abstractNumId w:val="2"/>
+    <w:abstractNumId w:val="3"/>
   </w:num>
   <w:num w:numId="19">
-    <w:abstractNumId w:val="12"/>
+    <w:abstractNumId w:val="13"/>
   </w:num>
   <w:num w:numId="20">
     <w:abstractNumId w:val="0"/>
@@ -3541,37 +4445,40 @@
     <w:abstractNumId w:val="0"/>
   </w:num>
   <w:num w:numId="24">
+    <w:abstractNumId w:val="11"/>
+  </w:num>
+  <w:num w:numId="25">
     <w:abstractNumId w:val="10"/>
   </w:num>
-  <w:num w:numId="25">
-    <w:abstractNumId w:val="9"/>
-  </w:num>
   <w:num w:numId="26">
-    <w:abstractNumId w:val="3"/>
+    <w:abstractNumId w:val="4"/>
   </w:num>
   <w:num w:numId="27">
-    <w:abstractNumId w:val="4"/>
+    <w:abstractNumId w:val="5"/>
   </w:num>
   <w:num w:numId="28">
-    <w:abstractNumId w:val="15"/>
+    <w:abstractNumId w:val="16"/>
   </w:num>
   <w:num w:numId="29">
-    <w:abstractNumId w:val="11"/>
+    <w:abstractNumId w:val="12"/>
   </w:num>
   <w:num w:numId="30">
-    <w:abstractNumId w:val="17"/>
+    <w:abstractNumId w:val="18"/>
   </w:num>
   <w:num w:numId="31">
     <w:abstractNumId w:val="1"/>
   </w:num>
   <w:num w:numId="32">
-    <w:abstractNumId w:val="13"/>
+    <w:abstractNumId w:val="14"/>
   </w:num>
   <w:num w:numId="33">
-    <w:abstractNumId w:val="7"/>
+    <w:abstractNumId w:val="8"/>
   </w:num>
   <w:num w:numId="34">
-    <w:abstractNumId w:val="14"/>
+    <w:abstractNumId w:val="15"/>
+  </w:num>
+  <w:num w:numId="35">
+    <w:abstractNumId w:val="2"/>
   </w:num>
 </w:numbering>
 </file>
@@ -4134,11 +5041,15 @@
   </w:style>
   <w:style w:type="character" w:default="1" w:styleId="DefaultParagraphFont">
     <w:name w:val="Default Paragraph Font"/>
+    <w:uiPriority w:val="1"/>
     <w:semiHidden/>
+    <w:unhideWhenUsed/>
   </w:style>
   <w:style w:type="table" w:default="1" w:styleId="TableNormal">
     <w:name w:val="Normal Table"/>
+    <w:uiPriority w:val="99"/>
     <w:semiHidden/>
+    <w:unhideWhenUsed/>
     <w:tblPr>
       <w:tblInd w:w="0" w:type="dxa"/>
       <w:tblCellMar>
@@ -4151,7 +5062,9 @@
   </w:style>
   <w:style w:type="numbering" w:default="1" w:styleId="NoList">
     <w:name w:val="No List"/>
+    <w:uiPriority w:val="99"/>
     <w:semiHidden/>
+    <w:unhideWhenUsed/>
   </w:style>
   <w:style w:type="paragraph" w:customStyle="1" w:styleId="Paragraph2">
     <w:name w:val="Paragraph2"/>
@@ -4490,13 +5403,13 @@
     <w:pPr>
       <w:widowControl/>
       <w:numPr>
-        <w:numId w:val="81"/>
+        <w:numId w:val="35"/>
       </w:numPr>
       <w:tabs>
         <w:tab w:val="left" w:pos="720"/>
       </w:tabs>
       <w:spacing w:before="120" w:line="240" w:lineRule="auto"/>
-      <w:ind w:left="720" w:right="360"/>
+      <w:ind w:right="360"/>
       <w:jc w:val="both"/>
     </w:pPr>
     <w:rPr>

</xml_diff>

<commit_message>
Changed the post deployment scripts. Removed register option.
</commit_message>
<xml_diff>
--- a/architecture_notebook_tpl.docx
+++ b/architecture_notebook_tpl.docx
@@ -9,8 +9,6 @@
       <w:r>
         <w:t>ACAD Oracle</w:t>
       </w:r>
-      <w:bookmarkStart w:id="0" w:name="_GoBack"/>
-      <w:bookmarkEnd w:id="0"/>
     </w:p>
     <w:p>
       <w:pPr>
@@ -128,8 +126,8 @@
       <w:pPr>
         <w:pStyle w:val="Heading1"/>
       </w:pPr>
-      <w:bookmarkStart w:id="1" w:name="_Toc436203377"/>
-      <w:bookmarkStart w:id="2" w:name="_Toc452813577"/>
+      <w:bookmarkStart w:id="0" w:name="_Toc436203377"/>
+      <w:bookmarkStart w:id="1" w:name="_Toc452813577"/>
       <w:r>
         <w:t>Purpose</w:t>
       </w:r>
@@ -144,8 +142,8 @@
         <w:pStyle w:val="InfoBlue"/>
       </w:pPr>
     </w:p>
+    <w:bookmarkEnd w:id="0"/>
     <w:bookmarkEnd w:id="1"/>
-    <w:bookmarkEnd w:id="2"/>
     <w:p>
       <w:pPr>
         <w:pStyle w:val="Heading1"/>
@@ -273,25 +271,7 @@
           <w:iCs w:val="0"/>
           <w:color w:val="auto"/>
         </w:rPr>
-        <w:t>The development team shall understand the concept of MVC, or shall have experience working in a multi-</w:t>
-      </w:r>
-      <w:proofErr w:type="gramStart"/>
-      <w:r>
-        <w:rPr>
-          <w:rFonts w:ascii="Times New Roman" w:hAnsi="Times New Roman"/>
-          <w:iCs w:val="0"/>
-          <w:color w:val="auto"/>
-        </w:rPr>
-        <w:t>layered</w:t>
-      </w:r>
-      <w:proofErr w:type="gramEnd"/>
-      <w:r>
-        <w:rPr>
-          <w:rFonts w:ascii="Times New Roman" w:hAnsi="Times New Roman"/>
-          <w:iCs w:val="0"/>
-          <w:color w:val="auto"/>
-        </w:rPr>
-        <w:t xml:space="preserve"> architecture</w:t>
+        <w:t>The development team shall understand the concept of MVC, or shall have experience working in a multi-layered architecture</w:t>
       </w:r>
       <w:r>
         <w:t>.</w:t>
@@ -404,25 +384,7 @@
           <w:iCs w:val="0"/>
           <w:color w:val="auto"/>
         </w:rPr>
-        <w:t xml:space="preserve">A SQL Server Express database </w:t>
-      </w:r>
-      <w:proofErr w:type="gramStart"/>
-      <w:r>
-        <w:rPr>
-          <w:rFonts w:ascii="Times New Roman" w:hAnsi="Times New Roman"/>
-          <w:iCs w:val="0"/>
-          <w:color w:val="auto"/>
-        </w:rPr>
-        <w:t>shall be installed</w:t>
-      </w:r>
-      <w:proofErr w:type="gramEnd"/>
-      <w:r>
-        <w:rPr>
-          <w:rFonts w:ascii="Times New Roman" w:hAnsi="Times New Roman"/>
-          <w:iCs w:val="0"/>
-          <w:color w:val="auto"/>
-        </w:rPr>
-        <w:t xml:space="preserve"> in the database server.</w:t>
+        <w:t>A SQL Server Express database shall be installed in the database server.</w:t>
       </w:r>
     </w:p>
     <w:p>
@@ -444,25 +406,7 @@
           <w:iCs w:val="0"/>
           <w:color w:val="auto"/>
         </w:rPr>
-        <w:t xml:space="preserve">The system </w:t>
-      </w:r>
-      <w:proofErr w:type="gramStart"/>
-      <w:r>
-        <w:rPr>
-          <w:rFonts w:ascii="Times New Roman" w:hAnsi="Times New Roman"/>
-          <w:iCs w:val="0"/>
-          <w:color w:val="auto"/>
-        </w:rPr>
-        <w:t>shall be connected</w:t>
-      </w:r>
-      <w:proofErr w:type="gramEnd"/>
-      <w:r>
-        <w:rPr>
-          <w:rFonts w:ascii="Times New Roman" w:hAnsi="Times New Roman"/>
-          <w:iCs w:val="0"/>
-          <w:color w:val="auto"/>
-        </w:rPr>
-        <w:t xml:space="preserve"> to the network in order to be used by the client. If either the database server and/or application server cannot have network, the system will not be usable.</w:t>
+        <w:t>The system shall be connected to the network in order to be used by the client. If either the database server and/or application server cannot have network, the system will not be usable.</w:t>
       </w:r>
     </w:p>
     <w:p>
@@ -626,23 +570,7 @@
         </w:numPr>
       </w:pPr>
       <w:r>
-        <w:t xml:space="preserve">Web application </w:t>
-      </w:r>
-      <w:proofErr w:type="gramStart"/>
-      <w:r>
-        <w:t>shall be implemented</w:t>
-      </w:r>
-      <w:proofErr w:type="gramEnd"/>
-      <w:r>
-        <w:t xml:space="preserve"> using the Microsoft MVC framework 4.0 with C# language. The framework is robust and reliable, </w:t>
-      </w:r>
-      <w:proofErr w:type="gramStart"/>
-      <w:r>
-        <w:t>and also</w:t>
-      </w:r>
-      <w:proofErr w:type="gramEnd"/>
-      <w:r>
-        <w:t xml:space="preserve"> have an easy to implement authentication functionality and session management.</w:t>
+        <w:t>Web application shall be implemented using the Microsoft MVC framework 4.0 with C# language. The framework is robust and reliable, and also have an easy to implement authentication functionality and session management.</w:t>
       </w:r>
     </w:p>
     <w:p>
@@ -653,15 +581,7 @@
         </w:numPr>
       </w:pPr>
       <w:r>
-        <w:t xml:space="preserve">The data layer </w:t>
-      </w:r>
-      <w:proofErr w:type="gramStart"/>
-      <w:r>
-        <w:t>shall be implemented</w:t>
-      </w:r>
-      <w:proofErr w:type="gramEnd"/>
-      <w:r>
-        <w:t xml:space="preserve"> using the Microsoft Entity Framework. It enables quick setup and easy implementation to communicate with the database.</w:t>
+        <w:t>The data layer shall be implemented using the Microsoft Entity Framework. It enables quick setup and easy implementation to communicate with the database.</w:t>
       </w:r>
     </w:p>
     <w:p>
@@ -785,15 +705,7 @@
         </w:numPr>
       </w:pPr>
       <w:r>
-        <w:t xml:space="preserve">The Controllers in the MVC project can reference the repositories. But only their interfaces. The implementation </w:t>
-      </w:r>
-      <w:proofErr w:type="gramStart"/>
-      <w:r>
-        <w:t>shall be injected</w:t>
-      </w:r>
-      <w:proofErr w:type="gramEnd"/>
-      <w:r>
-        <w:t xml:space="preserve"> using the injection pattern. The </w:t>
+        <w:t xml:space="preserve">The Controllers in the MVC project can reference the repositories. But only their interfaces. The implementation shall be injected using the injection pattern. The </w:t>
       </w:r>
       <w:proofErr w:type="spellStart"/>
       <w:r>
@@ -801,15 +713,7 @@
       </w:r>
       <w:proofErr w:type="spellEnd"/>
       <w:r>
-        <w:t xml:space="preserve"> library </w:t>
-      </w:r>
-      <w:proofErr w:type="gramStart"/>
-      <w:r>
-        <w:t>shall be used</w:t>
-      </w:r>
-      <w:proofErr w:type="gramEnd"/>
-      <w:r>
-        <w:t xml:space="preserve"> to inject the dependencies in the controller’s constructor. In order to work, there shall be the </w:t>
+        <w:t xml:space="preserve"> library shall be used to inject the dependencies in the controller’s constructor. In order to work, there shall be the </w:t>
       </w:r>
       <w:proofErr w:type="spellStart"/>
       <w:r>
@@ -940,11 +844,7 @@
         <w:ind w:left="720"/>
       </w:pPr>
       <w:r>
-        <w:t xml:space="preserve">This way, in the controller’s constructor, just add </w:t>
-      </w:r>
-      <w:proofErr w:type="gramStart"/>
-      <w:r>
-        <w:t xml:space="preserve">the </w:t>
+        <w:t xml:space="preserve">This way, in the controller’s constructor, just add the </w:t>
       </w:r>
       <w:proofErr w:type="spellStart"/>
       <w:r>
@@ -952,11 +852,7 @@
       </w:r>
       <w:proofErr w:type="spellEnd"/>
       <w:r>
-        <w:t xml:space="preserve"> object and the implementation will be injected by simple injector</w:t>
-      </w:r>
-      <w:proofErr w:type="gramEnd"/>
-      <w:r>
-        <w:t xml:space="preserve">. </w:t>
+        <w:t xml:space="preserve"> object and the implementation will be injected by simple injector. </w:t>
       </w:r>
     </w:p>
     <w:p>
@@ -1000,21 +896,7 @@
         <w:rPr>
           <w:b w:val="0"/>
         </w:rPr>
-        <w:t xml:space="preserve">can be accessed through a browser and </w:t>
-      </w:r>
-      <w:proofErr w:type="gramStart"/>
-      <w:r>
-        <w:rPr>
-          <w:b w:val="0"/>
-        </w:rPr>
-        <w:t>doesn’t</w:t>
-      </w:r>
-      <w:proofErr w:type="gramEnd"/>
-      <w:r>
-        <w:rPr>
-          <w:b w:val="0"/>
-        </w:rPr>
-        <w:t xml:space="preserve"> need to install a specific client application.</w:t>
+        <w:t>can be accessed through a browser and doesn’t need to install a specific client application.</w:t>
       </w:r>
     </w:p>
     <w:p>
@@ -1029,21 +911,55 @@
         <w:rPr>
           <w:b w:val="0"/>
         </w:rPr>
-        <w:t xml:space="preserve">to save the data used to suggest the disciplines to </w:t>
-      </w:r>
-      <w:proofErr w:type="gramStart"/>
+        <w:t>to save the data used to suggest the disciplines to be coursed.</w:t>
+      </w:r>
       <w:r>
         <w:rPr>
           <w:b w:val="0"/>
         </w:rPr>
-        <w:t>be coursed</w:t>
-      </w:r>
-      <w:proofErr w:type="gramEnd"/>
+        <w:t xml:space="preserve"> </w:t>
+      </w:r>
       <w:r>
         <w:rPr>
           <w:b w:val="0"/>
         </w:rPr>
-        <w:t>.</w:t>
+        <w:t xml:space="preserve">This is handled </w:t>
+      </w:r>
+      <w:proofErr w:type="spellStart"/>
+      <w:r>
+        <w:rPr>
+          <w:b w:val="0"/>
+        </w:rPr>
+        <w:t>throught</w:t>
+      </w:r>
+      <w:proofErr w:type="spellEnd"/>
+      <w:r>
+        <w:rPr>
+          <w:b w:val="0"/>
+        </w:rPr>
+        <w:t xml:space="preserve"> the </w:t>
+      </w:r>
+      <w:proofErr w:type="spellStart"/>
+      <w:r>
+        <w:rPr>
+          <w:b w:val="0"/>
+        </w:rPr>
+        <w:t>Sql</w:t>
+      </w:r>
+      <w:proofErr w:type="spellEnd"/>
+      <w:r>
+        <w:rPr>
+          <w:b w:val="0"/>
+        </w:rPr>
+        <w:t xml:space="preserve"> Server relational </w:t>
+      </w:r>
+      <w:bookmarkStart w:id="2" w:name="_GoBack"/>
+      <w:bookmarkEnd w:id="2"/>
+      <w:r>
+        <w:rPr>
+          <w:b w:val="0"/>
+        </w:rPr>
+        <w:t>database.</w:t>
       </w:r>
     </w:p>
     <w:p>
@@ -1058,21 +974,7 @@
         <w:rPr>
           <w:b w:val="0"/>
         </w:rPr>
-        <w:t xml:space="preserve">to display useful </w:t>
-      </w:r>
-      <w:proofErr w:type="gramStart"/>
-      <w:r>
-        <w:rPr>
-          <w:b w:val="0"/>
-        </w:rPr>
-        <w:t>user friendly</w:t>
-      </w:r>
-      <w:proofErr w:type="gramEnd"/>
-      <w:r>
-        <w:rPr>
-          <w:b w:val="0"/>
-        </w:rPr>
-        <w:t xml:space="preserve"> messages.</w:t>
+        <w:t>to display useful user friendly messages.</w:t>
       </w:r>
     </w:p>
     <w:p>
@@ -1093,21 +995,7 @@
         <w:rPr>
           <w:b w:val="0"/>
         </w:rPr>
-        <w:t xml:space="preserve"> Log4net </w:t>
-      </w:r>
-      <w:proofErr w:type="gramStart"/>
-      <w:r>
-        <w:rPr>
-          <w:b w:val="0"/>
-        </w:rPr>
-        <w:t>shall be used</w:t>
-      </w:r>
-      <w:proofErr w:type="gramEnd"/>
-      <w:r>
-        <w:rPr>
-          <w:b w:val="0"/>
-        </w:rPr>
-        <w:t xml:space="preserve"> for logging. </w:t>
+        <w:t xml:space="preserve"> Log4net shall be used for logging. </w:t>
       </w:r>
       <w:r>
         <w:t xml:space="preserve"> </w:t>
@@ -1177,21 +1065,7 @@
         <w:rPr>
           <w:b w:val="0"/>
         </w:rPr>
-        <w:t xml:space="preserve"> </w:t>
-      </w:r>
-      <w:proofErr w:type="gramStart"/>
-      <w:r>
-        <w:rPr>
-          <w:b w:val="0"/>
-        </w:rPr>
-        <w:t>will be used</w:t>
-      </w:r>
-      <w:proofErr w:type="gramEnd"/>
-      <w:r>
-        <w:rPr>
-          <w:b w:val="0"/>
-        </w:rPr>
-        <w:t xml:space="preserve"> for it. The documentation for </w:t>
+        <w:t xml:space="preserve"> will be used for it. The documentation for </w:t>
       </w:r>
       <w:proofErr w:type="spellStart"/>
       <w:r>
@@ -1292,15 +1166,7 @@
         <w:t>Restrictions: the user input so the system can generate the suggestions respecting the restrictions of the user.</w:t>
       </w:r>
       <w:r>
-        <w:t xml:space="preserve"> They will not be </w:t>
-      </w:r>
-      <w:proofErr w:type="gramStart"/>
-      <w:r>
-        <w:t>persisted,</w:t>
-      </w:r>
-      <w:proofErr w:type="gramEnd"/>
-      <w:r>
-        <w:t xml:space="preserve"> they will be evaluated in runtime and provided by the user when generating the suggested disciplines.</w:t>
+        <w:t xml:space="preserve"> They will not be persisted, they will be evaluated in runtime and provided by the user when generating the suggested disciplines.</w:t>
       </w:r>
     </w:p>
     <w:p>
@@ -1312,15 +1178,7 @@
         </w:numPr>
       </w:pPr>
       <w:r>
-        <w:t xml:space="preserve">Classes: will define the day/time the discipline </w:t>
-      </w:r>
-      <w:proofErr w:type="gramStart"/>
-      <w:r>
-        <w:t>can be coursed</w:t>
-      </w:r>
-      <w:proofErr w:type="gramEnd"/>
-      <w:r>
-        <w:t>.</w:t>
+        <w:t>Classes: will define the day/time the discipline can be coursed.</w:t>
       </w:r>
       <w:r>
         <w:t xml:space="preserve"> A discipline can have more than one class.</w:t>
@@ -1925,11 +1783,21 @@
           <w:r>
             <w:sym w:font="Symbol" w:char="F0D3"/>
           </w:r>
-          <w:fldSimple w:instr=" DOCPROPERTY &quot;Company&quot;  \* MERGEFORMAT ">
-            <w:r>
-              <w:t>&lt;Company Name&gt;</w:t>
-            </w:r>
-          </w:fldSimple>
+          <w:r>
+            <w:fldChar w:fldCharType="begin"/>
+          </w:r>
+          <w:r>
+            <w:instrText xml:space="preserve"> DOCPROPERTY "Company"  \* MERGEFORMAT </w:instrText>
+          </w:r>
+          <w:r>
+            <w:fldChar w:fldCharType="separate"/>
+          </w:r>
+          <w:r>
+            <w:t>&lt;Company Name&gt;</w:t>
+          </w:r>
+          <w:r>
+            <w:fldChar w:fldCharType="end"/>
+          </w:r>
           <w:r>
             <w:t xml:space="preserve">, </w:t>
           </w:r>
@@ -1993,7 +1861,7 @@
               <w:rStyle w:val="PageNumber"/>
               <w:noProof/>
             </w:rPr>
-            <w:t>1</w:t>
+            <w:t>6</w:t>
           </w:r>
           <w:r>
             <w:rPr>
@@ -2143,14 +2011,14 @@
         <v:path o:extrusionok="f" gradientshapeok="t" o:connecttype="rect"/>
         <o:lock v:ext="edit" aspectratio="t"/>
       </v:shapetype>
-      <v:shape id="_x0000_i1034" type="#_x0000_t75" style="width:29.25pt;height:27.75pt" o:bullet="t">
+      <v:shape id="_x0000_i1032" type="#_x0000_t75" style="width:29.25pt;height:27.75pt" o:bullet="t">
         <v:imagedata r:id="rId1" o:title="clip_image001"/>
       </v:shape>
     </w:pict>
   </w:numPicBullet>
   <w:numPicBullet w:numPicBulletId="1">
     <w:pict>
-      <v:shape id="_x0000_i1035" type="#_x0000_t75" style="width:30.75pt;height:30pt" o:bullet="t">
+      <v:shape id="_x0000_i1033" type="#_x0000_t75" style="width:30.75pt;height:30pt" o:bullet="t">
         <v:imagedata r:id="rId2" o:title="clip_image002"/>
       </v:shape>
     </w:pict>
@@ -5042,7 +4910,6 @@
   <w:style w:type="character" w:default="1" w:styleId="DefaultParagraphFont">
     <w:name w:val="Default Paragraph Font"/>
     <w:uiPriority w:val="1"/>
-    <w:semiHidden/>
     <w:unhideWhenUsed/>
   </w:style>
   <w:style w:type="table" w:default="1" w:styleId="TableNormal">

</xml_diff>